<commit_message>
Similarit Index Chap 2 & 3
</commit_message>
<xml_diff>
--- a/To be Merged/Merged v6.5.0/Chapter 2.docx
+++ b/To be Merged/Merged v6.5.0/Chapter 2.docx
@@ -80,35 +80,7 @@
         <w:rPr>
           <w:rFonts w:ascii="Courier New" w:eastAsia="Courier New" w:hAnsi="Courier New" w:cs="Courier New"/>
         </w:rPr>
-        <w:t>Tourism is now one of the largest industries and one of the fastest growing economic sectors around the globe (</w:t>
-      </w:r>
-      <w:proofErr w:type="spellStart"/>
-      <w:r>
-        <w:rPr>
-          <w:rFonts w:ascii="Courier New" w:eastAsia="Courier New" w:hAnsi="Courier New" w:cs="Courier New"/>
-        </w:rPr>
-        <w:t>Creace</w:t>
-      </w:r>
-      <w:proofErr w:type="spellEnd"/>
-      <w:r>
-        <w:rPr>
-          <w:rFonts w:ascii="Courier New" w:eastAsia="Courier New" w:hAnsi="Courier New" w:cs="Courier New"/>
-        </w:rPr>
-        <w:t xml:space="preserve"> &amp; </w:t>
-      </w:r>
-      <w:proofErr w:type="spellStart"/>
-      <w:r>
-        <w:rPr>
-          <w:rFonts w:ascii="Courier New" w:eastAsia="Courier New" w:hAnsi="Courier New" w:cs="Courier New"/>
-        </w:rPr>
-        <w:t>Querini</w:t>
-      </w:r>
-      <w:proofErr w:type="spellEnd"/>
-      <w:r>
-        <w:rPr>
-          <w:rFonts w:ascii="Courier New" w:eastAsia="Courier New" w:hAnsi="Courier New" w:cs="Courier New"/>
-        </w:rPr>
-        <w:t>, 2011). Furthermore, they noted that many countries had seen the potential of tourism for development because it drives new economic activity in a region.</w:t>
+        <w:t>Tourism is now one of the largest industries and one of the fastest growing economic sectors around the globe (Creace &amp; Querini, 2011). Furthermore, they noted that many countries had seen the potential of tourism for development because it drives new economic activity in a region.</w:t>
       </w:r>
     </w:p>
     <w:p>
@@ -240,21 +212,7 @@
         <w:rPr>
           <w:rFonts w:ascii="Courier New" w:eastAsia="Courier New" w:hAnsi="Courier New" w:cs="Courier New"/>
         </w:rPr>
-        <w:t xml:space="preserve">According to a study in Korea entitled, “Study and Evaluation of Tourism Websites based on User Perspective” by </w:t>
-      </w:r>
-      <w:proofErr w:type="spellStart"/>
-      <w:r>
-        <w:rPr>
-          <w:rFonts w:ascii="Courier New" w:eastAsia="Courier New" w:hAnsi="Courier New" w:cs="Courier New"/>
-        </w:rPr>
-        <w:t>Deepanjal</w:t>
-      </w:r>
-      <w:proofErr w:type="spellEnd"/>
-      <w:r>
-        <w:rPr>
-          <w:rFonts w:ascii="Courier New" w:eastAsia="Courier New" w:hAnsi="Courier New" w:cs="Courier New"/>
-        </w:rPr>
-        <w:t xml:space="preserve"> </w:t>
+        <w:t xml:space="preserve">According to a study in Korea entitled, “Study and Evaluation of Tourism Websites based on User Perspective” by Deepanjal </w:t>
       </w:r>
       <w:r>
         <w:rPr>
@@ -289,7 +247,19 @@
           <w:rFonts w:ascii="Courier New" w:eastAsia="Courier New" w:hAnsi="Courier New" w:cs="Courier New"/>
         </w:rPr>
         <w:lastRenderedPageBreak/>
-        <w:t>poor. Users still struggle with web information, content analysis and find it difficult to navigate through webpages.</w:t>
+        <w:t xml:space="preserve">poor. Users still struggle with web information, content </w:t>
+      </w:r>
+      <w:r>
+        <w:rPr>
+          <w:rFonts w:ascii="Courier New" w:eastAsia="Courier New" w:hAnsi="Courier New" w:cs="Courier New"/>
+        </w:rPr>
+        <w:t>analysis,</w:t>
+      </w:r>
+      <w:r>
+        <w:rPr>
+          <w:rFonts w:ascii="Courier New" w:eastAsia="Courier New" w:hAnsi="Courier New" w:cs="Courier New"/>
+        </w:rPr>
+        <w:t xml:space="preserve"> and find it difficult to navigate through webpages.</w:t>
       </w:r>
     </w:p>
     <w:p>
@@ -305,21 +275,7 @@
         <w:rPr>
           <w:rFonts w:ascii="Courier New" w:eastAsia="Courier New" w:hAnsi="Courier New" w:cs="Courier New"/>
         </w:rPr>
-        <w:t xml:space="preserve">A study conducted by J. </w:t>
-      </w:r>
-      <w:proofErr w:type="spellStart"/>
-      <w:r>
-        <w:rPr>
-          <w:rFonts w:ascii="Courier New" w:eastAsia="Courier New" w:hAnsi="Courier New" w:cs="Courier New"/>
-        </w:rPr>
-        <w:t>Palkoska</w:t>
-      </w:r>
-      <w:proofErr w:type="spellEnd"/>
-      <w:r>
-        <w:rPr>
-          <w:rFonts w:ascii="Courier New" w:eastAsia="Courier New" w:hAnsi="Courier New" w:cs="Courier New"/>
-        </w:rPr>
-        <w:t xml:space="preserve">, et al. in 2000 regarding </w:t>
+        <w:t xml:space="preserve">A study conducted by J. Palkoska, et al. in 2000 regarding </w:t>
       </w:r>
       <w:r>
         <w:rPr>
@@ -441,7 +397,33 @@
         <w:rPr>
           <w:rFonts w:ascii="Courier New" w:eastAsia="Courier New" w:hAnsi="Courier New" w:cs="Courier New"/>
         </w:rPr>
-        <w:t xml:space="preserve">Overtourism began to emerge as a serious and dangerous phenomenon in 2018. This phenomenon has impacted several cities, cultural heritage sites, recreational areas, and islands. Overtourism is frequently associated with overcrowded tourism destinations and has become a major source of concern for all stakeholders (Peter V., 2020). </w:t>
+        <w:t xml:space="preserve">In 2018, </w:t>
+      </w:r>
+      <w:proofErr w:type="spellStart"/>
+      <w:r>
+        <w:rPr>
+          <w:rFonts w:ascii="Courier New" w:eastAsia="Courier New" w:hAnsi="Courier New" w:cs="Courier New"/>
+        </w:rPr>
+        <w:t>Overtourism</w:t>
+      </w:r>
+      <w:proofErr w:type="spellEnd"/>
+      <w:r>
+        <w:rPr>
+          <w:rFonts w:ascii="Courier New" w:eastAsia="Courier New" w:hAnsi="Courier New" w:cs="Courier New"/>
+        </w:rPr>
+        <w:t xml:space="preserve"> began to emerge as a serious and dangerous phenomenon. </w:t>
+      </w:r>
+      <w:r>
+        <w:rPr>
+          <w:rFonts w:ascii="Courier New" w:eastAsia="Courier New" w:hAnsi="Courier New" w:cs="Courier New"/>
+        </w:rPr>
+        <w:t>It</w:t>
+      </w:r>
+      <w:r>
+        <w:rPr>
+          <w:rFonts w:ascii="Courier New" w:eastAsia="Courier New" w:hAnsi="Courier New" w:cs="Courier New"/>
+        </w:rPr>
+        <w:t xml:space="preserve"> has impacted several cities, cultural heritage sites, recreational areas, and islands. Overtourism is frequently associated with overcrowded tourism destinations and has become a major source of concern for all stakeholders (Peter V., 2020). </w:t>
       </w:r>
     </w:p>
     <w:p>
@@ -469,19 +451,11 @@
           <w:rFonts w:ascii="Courier New" w:eastAsia="Courier New" w:hAnsi="Courier New" w:cs="Courier New"/>
         </w:rPr>
       </w:pPr>
-      <w:proofErr w:type="spellStart"/>
-      <w:r>
-        <w:rPr>
-          <w:rFonts w:ascii="Courier New" w:eastAsia="Courier New" w:hAnsi="Courier New" w:cs="Courier New"/>
-        </w:rPr>
-        <w:t>Novabos</w:t>
-      </w:r>
-      <w:proofErr w:type="spellEnd"/>
-      <w:r>
-        <w:rPr>
-          <w:rFonts w:ascii="Courier New" w:eastAsia="Courier New" w:hAnsi="Courier New" w:cs="Courier New"/>
-        </w:rPr>
-        <w:t xml:space="preserve"> et al., 2015, researchers at the University of the Philippines Diliman in Quezon City proposed a comprehensive and reliable instrument for measuring the perceived quality of destination websites. This tool that they proposed evaluates tourism websites based on three quality factors: influence, completeness, and usability. The findings then were used to compare the websites used in the study.</w:t>
+      <w:r>
+        <w:rPr>
+          <w:rFonts w:ascii="Courier New" w:eastAsia="Courier New" w:hAnsi="Courier New" w:cs="Courier New"/>
+        </w:rPr>
+        <w:t>Novabos et al., 2015, researchers at the University of the Philippines Diliman in Quezon City proposed a comprehensive and reliable instrument for measuring the perceived quality of destination websites. This tool that they proposed evaluates tourism websites based on three quality factors: influence, completeness, and usability. The findings then were used to compare the websites used in the study.</w:t>
       </w:r>
     </w:p>
     <w:p>
@@ -531,19 +505,11 @@
           <w:rFonts w:ascii="Courier New" w:eastAsia="Courier New" w:hAnsi="Courier New" w:cs="Courier New"/>
         </w:rPr>
       </w:pPr>
-      <w:proofErr w:type="spellStart"/>
-      <w:r>
-        <w:rPr>
-          <w:rFonts w:ascii="Courier New" w:eastAsia="Courier New" w:hAnsi="Courier New" w:cs="Courier New"/>
-        </w:rPr>
-        <w:t>Lehto</w:t>
-      </w:r>
-      <w:proofErr w:type="spellEnd"/>
-      <w:r>
-        <w:rPr>
-          <w:rFonts w:ascii="Courier New" w:eastAsia="Courier New" w:hAnsi="Courier New" w:cs="Courier New"/>
-        </w:rPr>
-        <w:t>, X.Y., Kim, D.Y. &amp; Morrison, A.M. (2006), found that 93% of Internet users who seek travel information online visit official tourism websites.</w:t>
+      <w:r>
+        <w:rPr>
+          <w:rFonts w:ascii="Courier New" w:eastAsia="Courier New" w:hAnsi="Courier New" w:cs="Courier New"/>
+        </w:rPr>
+        <w:t>Lehto, X.Y., Kim, D.Y. &amp; Morrison, A.M. (2006), found that 93% of Internet users who seek travel information online visit official tourism websites.</w:t>
       </w:r>
     </w:p>
     <w:p>
@@ -802,7 +768,7 @@
         </mc:Choice>
         <mc:Fallback>
           <w:pict>
-            <v:line w14:anchorId="3CAA8828" id="Straight Connector 3" o:spid="_x0000_s1026" style="position:absolute;z-index:-251659264;visibility:visible;mso-wrap-style:square;mso-width-percent:0;mso-wrap-distance-left:9pt;mso-wrap-distance-top:0;mso-wrap-distance-right:9pt;mso-wrap-distance-bottom:0;mso-position-horizontal:absolute;mso-position-horizontal-relative:text;mso-position-vertical:absolute;mso-position-vertical-relative:text;mso-width-percent:0;mso-width-relative:margin" from="-.1pt,-13.5pt" to="431.9pt,-13.5pt" o:gfxdata="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" strokecolor="#0070c0" strokeweight="2.5pt"/>
+            <v:line w14:anchorId="27D71D48" id="Straight Connector 3" o:spid="_x0000_s1026" style="position:absolute;z-index:-251659264;visibility:visible;mso-wrap-style:square;mso-width-percent:0;mso-wrap-distance-left:9pt;mso-wrap-distance-top:0;mso-wrap-distance-right:9pt;mso-wrap-distance-bottom:0;mso-position-horizontal:absolute;mso-position-horizontal-relative:text;mso-position-vertical:absolute;mso-position-vertical-relative:text;mso-width-percent:0;mso-width-relative:margin" from="-.1pt,-13.5pt" to="431.9pt,-13.5pt" o:gfxdata="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" strokecolor="#0070c0" strokeweight="2.5pt"/>
           </w:pict>
         </mc:Fallback>
       </mc:AlternateContent>
@@ -881,7 +847,7 @@
         </mc:Choice>
         <mc:Fallback>
           <w:pict>
-            <v:line w14:anchorId="7C58D0F2" id="Straight Connector 8" o:spid="_x0000_s1026" style="position:absolute;z-index:-251648000;visibility:visible;mso-wrap-style:square;mso-width-percent:0;mso-wrap-distance-left:9pt;mso-wrap-distance-top:0;mso-wrap-distance-right:9pt;mso-wrap-distance-bottom:0;mso-position-horizontal:absolute;mso-position-horizontal-relative:text;mso-position-vertical:absolute;mso-position-vertical-relative:text;mso-width-percent:0;mso-width-relative:margin" from="0,1.5pt" to="6in,1.5pt" o:gfxdata="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" strokecolor="#0070c0" strokeweight="2.5pt"/>
+            <v:line w14:anchorId="570F4C4C" id="Straight Connector 8" o:spid="_x0000_s1026" style="position:absolute;z-index:-251648000;visibility:visible;mso-wrap-style:square;mso-width-percent:0;mso-wrap-distance-left:9pt;mso-wrap-distance-top:0;mso-wrap-distance-right:9pt;mso-wrap-distance-bottom:0;mso-position-horizontal:absolute;mso-position-horizontal-relative:text;mso-position-vertical:absolute;mso-position-vertical-relative:text;mso-width-percent:0;mso-width-relative:margin" from="0,1.5pt" to="6in,1.5pt" o:gfxdata="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" strokecolor="#0070c0" strokeweight="2.5pt"/>
           </w:pict>
         </mc:Fallback>
       </mc:AlternateContent>
@@ -3400,6 +3366,12 @@
 </file>
 
 <file path=customXml/item1.xml><?xml version="1.0" encoding="utf-8"?>
+<p:properties xmlns:p="http://schemas.microsoft.com/office/2006/metadata/properties" xmlns:xsi="http://www.w3.org/2001/XMLSchema-instance" xmlns:pc="http://schemas.microsoft.com/office/infopath/2007/PartnerControls">
+  <documentManagement/>
+</p:properties>
+</file>
+
+<file path=customXml/item2.xml><?xml version="1.0" encoding="utf-8"?>
 <ct:contentTypeSchema xmlns:ct="http://schemas.microsoft.com/office/2006/metadata/contentType" xmlns:ma="http://schemas.microsoft.com/office/2006/metadata/properties/metaAttributes" ct:_="" ma:_="" ma:contentTypeName="Document" ma:contentTypeID="0x0101006BA1403BFED5484EA9D14D57BB2DD255" ma:contentTypeVersion="2" ma:contentTypeDescription="Create a new document." ma:contentTypeScope="" ma:versionID="8a7d6d80c1976122bb4a562fcbce12d6">
   <xsd:schema xmlns:xsd="http://www.w3.org/2001/XMLSchema" xmlns:xs="http://www.w3.org/2001/XMLSchema" xmlns:p="http://schemas.microsoft.com/office/2006/metadata/properties" xmlns:ns2="61792294-e9aa-44fc-805f-d7c4481b8a15" targetNamespace="http://schemas.microsoft.com/office/2006/metadata/properties" ma:root="true" ma:fieldsID="4eb964c37cdc45ada13697d7a5f8ddc2" ns2:_="">
     <xsd:import namespace="61792294-e9aa-44fc-805f-d7c4481b8a15"/>
@@ -3531,17 +3503,7 @@
 </ct:contentTypeSchema>
 </file>
 
-<file path=customXml/item2.xml><?xml version="1.0" encoding="utf-8"?>
-<p:properties xmlns:p="http://schemas.microsoft.com/office/2006/metadata/properties" xmlns:xsi="http://www.w3.org/2001/XMLSchema-instance" xmlns:pc="http://schemas.microsoft.com/office/infopath/2007/PartnerControls">
-  <documentManagement/>
-</p:properties>
-</file>
-
 <file path=customXml/item3.xml><?xml version="1.0" encoding="utf-8"?>
-<b:Sources xmlns:b="http://schemas.openxmlformats.org/officeDocument/2006/bibliography" xmlns="http://schemas.openxmlformats.org/officeDocument/2006/bibliography" SelectedStyle="\APASixthEditionOfficeOnline.xsl" StyleName="APA" Version="6"/>
-</file>
-
-<file path=customXml/item4.xml><?xml version="1.0" encoding="utf-8"?>
 <?mso-contentType ?>
 <FormTemplates xmlns="http://schemas.microsoft.com/sharepoint/v3/contenttype/forms">
   <Display>DocumentLibraryForm</Display>
@@ -3550,7 +3512,20 @@
 </FormTemplates>
 </file>
 
+<file path=customXml/item4.xml><?xml version="1.0" encoding="utf-8"?>
+<b:Sources xmlns:b="http://schemas.openxmlformats.org/officeDocument/2006/bibliography" xmlns="http://schemas.openxmlformats.org/officeDocument/2006/bibliography" SelectedStyle="\APASixthEditionOfficeOnline.xsl" StyleName="APA" Version="6"/>
+</file>
+
 <file path=customXml/itemProps1.xml><?xml version="1.0" encoding="utf-8"?>
+<ds:datastoreItem xmlns:ds="http://schemas.openxmlformats.org/officeDocument/2006/customXml" ds:itemID="{B9537292-4D81-4D63-84E0-C26D2BBF80EB}">
+  <ds:schemaRefs>
+    <ds:schemaRef ds:uri="http://schemas.microsoft.com/office/2006/metadata/properties"/>
+    <ds:schemaRef ds:uri="http://schemas.microsoft.com/office/infopath/2007/PartnerControls"/>
+  </ds:schemaRefs>
+</ds:datastoreItem>
+</file>
+
+<file path=customXml/itemProps2.xml><?xml version="1.0" encoding="utf-8"?>
 <ds:datastoreItem xmlns:ds="http://schemas.openxmlformats.org/officeDocument/2006/customXml" ds:itemID="{7ADADF48-0ADC-4BB2-96F1-C338D615DDE5}">
   <ds:schemaRefs>
     <ds:schemaRef ds:uri="http://schemas.microsoft.com/office/2006/metadata/contentType"/>
@@ -3568,27 +3543,18 @@
 </ds:datastoreItem>
 </file>
 
-<file path=customXml/itemProps2.xml><?xml version="1.0" encoding="utf-8"?>
-<ds:datastoreItem xmlns:ds="http://schemas.openxmlformats.org/officeDocument/2006/customXml" ds:itemID="{B9537292-4D81-4D63-84E0-C26D2BBF80EB}">
+<file path=customXml/itemProps3.xml><?xml version="1.0" encoding="utf-8"?>
+<ds:datastoreItem xmlns:ds="http://schemas.openxmlformats.org/officeDocument/2006/customXml" ds:itemID="{08D1EA45-32F7-492E-AB7F-E50EFB3F6CF0}">
   <ds:schemaRefs>
-    <ds:schemaRef ds:uri="http://schemas.microsoft.com/office/2006/metadata/properties"/>
-    <ds:schemaRef ds:uri="http://schemas.microsoft.com/office/infopath/2007/PartnerControls"/>
+    <ds:schemaRef ds:uri="http://schemas.microsoft.com/sharepoint/v3/contenttype/forms"/>
   </ds:schemaRefs>
 </ds:datastoreItem>
 </file>
 
-<file path=customXml/itemProps3.xml><?xml version="1.0" encoding="utf-8"?>
+<file path=customXml/itemProps4.xml><?xml version="1.0" encoding="utf-8"?>
 <ds:datastoreItem xmlns:ds="http://schemas.openxmlformats.org/officeDocument/2006/customXml" ds:itemID="{0CDC412E-6EFA-46AE-BFB5-15B89CD7B456}">
   <ds:schemaRefs>
     <ds:schemaRef ds:uri="http://schemas.openxmlformats.org/officeDocument/2006/bibliography"/>
   </ds:schemaRefs>
 </ds:datastoreItem>
-</file>
-
-<file path=customXml/itemProps4.xml><?xml version="1.0" encoding="utf-8"?>
-<ds:datastoreItem xmlns:ds="http://schemas.openxmlformats.org/officeDocument/2006/customXml" ds:itemID="{08D1EA45-32F7-492E-AB7F-E50EFB3F6CF0}">
-  <ds:schemaRefs>
-    <ds:schemaRef ds:uri="http://schemas.microsoft.com/sharepoint/v3/contenttype/forms"/>
-  </ds:schemaRefs>
-</ds:datastoreItem>
 </file>
</xml_diff>